<commit_message>
Adicionado mais elementos texuais.
</commit_message>
<xml_diff>
--- a/REPORT_2022.2-BR01.docx
+++ b/REPORT_2022.2-BR01.docx
@@ -11,6 +11,7 @@
         <w:rPr>
           <w:rFonts w:ascii="Arial" w:hAnsi="Arial"/>
           <w:b w:val="0"/>
+          <w:i w:val="0"/>
           <w:sz w:val="24"/>
         </w:rPr>
         <w:br/>
@@ -66,6 +67,7 @@
         <w:rPr>
           <w:rFonts w:ascii="Arial" w:hAnsi="Arial"/>
           <w:b/>
+          <w:i w:val="0"/>
           <w:sz w:val="24"/>
         </w:rPr>
         <w:t>Manutenção Corretiva RGM</w:t>
@@ -85,6 +87,7 @@
         <w:rPr>
           <w:rFonts w:ascii="Arial" w:hAnsi="Arial"/>
           <w:b w:val="0"/>
+          <w:i w:val="0"/>
           <w:sz w:val="24"/>
         </w:rPr>
         <w:t xml:space="preserve">Objetivo: certificar o serviço de manutenção corretiva realizado pela Interjato (bilhete 2022.2-BR01) para restabelecer à conectividade GPON na(s) célula(s) CA2-ZN-12.1. Os dados apresentados nesse documento foram obtidos a partir do monitoramento da rede GPON realizado pelo software GRAFANA. </w:t>
@@ -104,6 +107,7 @@
         <w:rPr>
           <w:rFonts w:ascii="Arial" w:hAnsi="Arial"/>
           <w:b w:val="0"/>
+          <w:i w:val="0"/>
           <w:sz w:val="24"/>
         </w:rPr>
         <w:t>Entidade(s) afetada(s) pelo rompimento do cabo de fibras óptica:</w:t>
@@ -128,6 +132,31 @@
         </w:rPr>
         <w:t>EM CMEI EVANGELINA ELITA DE SOUZA</w:t>
       </w:r>
+    </w:p>
+    <w:p>
+      <w:pPr>
+        <w:spacing w:line="360" w:lineRule="auto" w:before="0" w:after="0"/>
+      </w:pPr>
+    </w:p>
+    <w:p>
+      <w:pPr>
+        <w:spacing w:line="360" w:lineRule="auto" w:before="0" w:after="0"/>
+        <w:jc w:val="both"/>
+      </w:pPr>
+      <w:r>
+        <w:rPr>
+          <w:rFonts w:ascii="Arial" w:hAnsi="Arial"/>
+          <w:b w:val="0"/>
+          <w:i w:val="0"/>
+          <w:sz w:val="24"/>
+        </w:rPr>
+        <w:t>Local da Ocorrência:</w:t>
+      </w:r>
+    </w:p>
+    <w:p>
+      <w:pPr>
+        <w:spacing w:line="360" w:lineRule="auto" w:before="0" w:after="0"/>
+      </w:pPr>
     </w:p>
     <w:sectPr>
       <w:pgSz w:w="12240" w:h="15840"/>

</xml_diff>

<commit_message>
Comitando alterações no texto
</commit_message>
<xml_diff>
--- a/REPORT_2022.2-BR01.docx
+++ b/REPORT_2022.2-BR01.docx
@@ -151,6 +151,41 @@
           <w:sz w:val="24"/>
         </w:rPr>
         <w:t>Local da Ocorrência:</w:t>
+      </w:r>
+    </w:p>
+    <w:p>
+      <w:pPr>
+        <w:spacing w:line="360" w:lineRule="auto" w:before="0" w:after="0"/>
+      </w:pPr>
+    </w:p>
+    <w:p>
+      <w:pPr>
+        <w:spacing w:line="360" w:lineRule="auto" w:before="0" w:after="0"/>
+        <w:jc w:val="both"/>
+      </w:pPr>
+      <w:r>
+        <w:rPr>
+          <w:rFonts w:ascii="Arial" w:hAnsi="Arial"/>
+          <w:b w:val="0"/>
+          <w:i w:val="0"/>
+          <w:sz w:val="24"/>
+        </w:rPr>
+        <w:t xml:space="preserve">Grupo </w:t>
+      </w:r>
+    </w:p>
+    <w:p>
+      <w:pPr>
+        <w:spacing w:line="360" w:lineRule="auto" w:before="0" w:after="0"/>
+        <w:jc w:val="both"/>
+      </w:pPr>
+      <w:r>
+        <w:rPr>
+          <w:rFonts w:ascii="Arial" w:hAnsi="Arial"/>
+          <w:b/>
+          <w:i w:val="0"/>
+          <w:sz w:val="24"/>
+        </w:rPr>
+        <w:t>CA2-ZN-12.1:</w:t>
       </w:r>
     </w:p>
     <w:p>

</xml_diff>